<commit_message>
final code and doc
submited
</commit_message>
<xml_diff>
--- a/proposal.docx
+++ b/proposal.docx
@@ -169,13 +169,115 @@
           <w:kern w:val="0"/>
         </w:rPr>
       </w:pPr>
+    </w:p>
+    <w:p>
+      <w:pPr>
+        <w:autoSpaceDE w:val="0"/>
+        <w:autoSpaceDN w:val="0"/>
+        <w:adjustRightInd w:val="0"/>
+        <w:spacing w:after="0" w:line="240" w:lineRule="auto"/>
+        <w:jc w:val="both"/>
+        <w:rPr>
+          <w:rFonts w:cstheme="minorHAnsi"/>
+          <w:kern w:val="0"/>
+        </w:rPr>
+      </w:pPr>
+      <w:r>
+        <w:rPr>
+          <w:rFonts w:cstheme="minorHAnsi"/>
+          <w:kern w:val="0"/>
+        </w:rPr>
+        <w:t>At the fog layer, every fog node serves a group of mobile(edge) devices from the third layer; these mobile devices can include sensors, PCs, and phones</w:t>
+      </w:r>
+    </w:p>
+    <w:p>
+      <w:pPr>
+        <w:autoSpaceDE w:val="0"/>
+        <w:autoSpaceDN w:val="0"/>
+        <w:adjustRightInd w:val="0"/>
+        <w:spacing w:after="0" w:line="240" w:lineRule="auto"/>
+        <w:jc w:val="both"/>
+        <w:rPr>
+          <w:rFonts w:cstheme="minorHAnsi"/>
+          <w:kern w:val="0"/>
+        </w:rPr>
+      </w:pPr>
+    </w:p>
+    <w:p>
+      <w:pPr>
+        <w:autoSpaceDE w:val="0"/>
+        <w:autoSpaceDN w:val="0"/>
+        <w:adjustRightInd w:val="0"/>
+        <w:spacing w:after="0" w:line="240" w:lineRule="auto"/>
+      </w:pPr>
+    </w:p>
+    <w:p>
+      <w:pPr>
+        <w:jc w:val="center"/>
+      </w:pPr>
+      <w:r>
+        <w:rPr>
+          <w:noProof/>
+        </w:rPr>
+        <w:drawing>
+          <wp:inline distT="0" distB="0" distL="0" distR="0" wp14:anchorId="0DD08E8E" wp14:editId="1B24F387">
+            <wp:extent cx="3785276" cy="2156460"/>
+            <wp:effectExtent l="0" t="0" r="5715" b="0"/>
+            <wp:docPr id="840605708" name="Picture 1"/>
+            <wp:cNvGraphicFramePr>
+              <a:graphicFrameLocks xmlns:a="http://schemas.openxmlformats.org/drawingml/2006/main" noChangeAspect="1"/>
+            </wp:cNvGraphicFramePr>
+            <a:graphic xmlns:a="http://schemas.openxmlformats.org/drawingml/2006/main">
+              <a:graphicData uri="http://schemas.openxmlformats.org/drawingml/2006/picture">
+                <pic:pic xmlns:pic="http://schemas.openxmlformats.org/drawingml/2006/picture">
+                  <pic:nvPicPr>
+                    <pic:cNvPr id="840605708" name="Picture 840605708"/>
+                    <pic:cNvPicPr/>
+                  </pic:nvPicPr>
+                  <pic:blipFill>
+                    <a:blip r:embed="rId6">
+                      <a:extLst>
+                        <a:ext uri="{28A0092B-C50C-407E-A947-70E740481C1C}">
+                          <a14:useLocalDpi xmlns:a14="http://schemas.microsoft.com/office/drawing/2010/main" val="0"/>
+                        </a:ext>
+                      </a:extLst>
+                    </a:blip>
+                    <a:stretch>
+                      <a:fillRect/>
+                    </a:stretch>
+                  </pic:blipFill>
+                  <pic:spPr>
+                    <a:xfrm>
+                      <a:off x="0" y="0"/>
+                      <a:ext cx="3804147" cy="2167211"/>
+                    </a:xfrm>
+                    <a:prstGeom prst="rect">
+                      <a:avLst/>
+                    </a:prstGeom>
+                  </pic:spPr>
+                </pic:pic>
+              </a:graphicData>
+            </a:graphic>
+          </wp:inline>
+        </w:drawing>
+      </w:r>
+    </w:p>
+    <w:p>
+      <w:pPr>
+        <w:jc w:val="center"/>
+      </w:pPr>
+    </w:p>
+    <w:p>
+      <w:pPr>
+        <w:jc w:val="center"/>
+      </w:pPr>
       <w:r>
         <w:rPr>
           <w:noProof/>
           <w:lang w:eastAsia="en-IN"/>
         </w:rPr>
         <w:drawing>
-          <wp:inline distT="0" distB="0" distL="0" distR="0" wp14:anchorId="7703A421" wp14:editId="61BC8417">
+          <wp:inline distT="0" distB="0" distL="0" distR="0" wp14:anchorId="24D66302" wp14:editId="4FA106C9">
             <wp:extent cx="3131820" cy="1677231"/>
             <wp:effectExtent l="0" t="0" r="0" b="0"/>
             <wp:docPr id="1399285100" name="Picture 1"/>
@@ -190,7 +292,7 @@
                     <pic:cNvPicPr/>
                   </pic:nvPicPr>
                   <pic:blipFill>
-                    <a:blip r:embed="rId6">
+                    <a:blip r:embed="rId7">
                       <a:extLst>
                         <a:ext uri="{28A0092B-C50C-407E-A947-70E740481C1C}">
                           <a14:useLocalDpi xmlns:a14="http://schemas.microsoft.com/office/drawing/2010/main" val="0"/>
@@ -219,98 +321,6 @@
     </w:p>
     <w:p>
       <w:pPr>
-        <w:autoSpaceDE w:val="0"/>
-        <w:autoSpaceDN w:val="0"/>
-        <w:adjustRightInd w:val="0"/>
-        <w:spacing w:after="0" w:line="240" w:lineRule="auto"/>
-        <w:jc w:val="both"/>
-        <w:rPr>
-          <w:rFonts w:cstheme="minorHAnsi"/>
-          <w:kern w:val="0"/>
-        </w:rPr>
-      </w:pPr>
-      <w:r>
-        <w:rPr>
-          <w:rFonts w:cstheme="minorHAnsi"/>
-          <w:kern w:val="0"/>
-        </w:rPr>
-        <w:t>At the fog layer, every fog node serves a group of mobile(edge) devices from the third layer; these mobile devices can include sensors, PCs, and phones</w:t>
-      </w:r>
-    </w:p>
-    <w:p>
-      <w:pPr>
-        <w:autoSpaceDE w:val="0"/>
-        <w:autoSpaceDN w:val="0"/>
-        <w:adjustRightInd w:val="0"/>
-        <w:spacing w:after="0" w:line="240" w:lineRule="auto"/>
-        <w:jc w:val="both"/>
-        <w:rPr>
-          <w:rFonts w:cstheme="minorHAnsi"/>
-          <w:kern w:val="0"/>
-        </w:rPr>
-      </w:pPr>
-    </w:p>
-    <w:p>
-      <w:pPr>
-        <w:autoSpaceDE w:val="0"/>
-        <w:autoSpaceDN w:val="0"/>
-        <w:adjustRightInd w:val="0"/>
-        <w:spacing w:after="0" w:line="240" w:lineRule="auto"/>
-      </w:pPr>
-    </w:p>
-    <w:p>
-      <w:pPr>
-        <w:jc w:val="center"/>
-      </w:pPr>
-      <w:r>
-        <w:rPr>
-          <w:noProof/>
-        </w:rPr>
-        <w:drawing>
-          <wp:inline distT="0" distB="0" distL="0" distR="0" wp14:anchorId="0DD08E8E" wp14:editId="1B24F387">
-            <wp:extent cx="3785276" cy="2156460"/>
-            <wp:effectExtent l="0" t="0" r="5715" b="0"/>
-            <wp:docPr id="840605708" name="Picture 1"/>
-            <wp:cNvGraphicFramePr>
-              <a:graphicFrameLocks xmlns:a="http://schemas.openxmlformats.org/drawingml/2006/main" noChangeAspect="1"/>
-            </wp:cNvGraphicFramePr>
-            <a:graphic xmlns:a="http://schemas.openxmlformats.org/drawingml/2006/main">
-              <a:graphicData uri="http://schemas.openxmlformats.org/drawingml/2006/picture">
-                <pic:pic xmlns:pic="http://schemas.openxmlformats.org/drawingml/2006/picture">
-                  <pic:nvPicPr>
-                    <pic:cNvPr id="840605708" name="Picture 840605708"/>
-                    <pic:cNvPicPr/>
-                  </pic:nvPicPr>
-                  <pic:blipFill>
-                    <a:blip r:embed="rId7">
-                      <a:extLst>
-                        <a:ext uri="{28A0092B-C50C-407E-A947-70E740481C1C}">
-                          <a14:useLocalDpi xmlns:a14="http://schemas.microsoft.com/office/drawing/2010/main" val="0"/>
-                        </a:ext>
-                      </a:extLst>
-                    </a:blip>
-                    <a:stretch>
-                      <a:fillRect/>
-                    </a:stretch>
-                  </pic:blipFill>
-                  <pic:spPr>
-                    <a:xfrm>
-                      <a:off x="0" y="0"/>
-                      <a:ext cx="3804147" cy="2167211"/>
-                    </a:xfrm>
-                    <a:prstGeom prst="rect">
-                      <a:avLst/>
-                    </a:prstGeom>
-                  </pic:spPr>
-                </pic:pic>
-              </a:graphicData>
-            </a:graphic>
-          </wp:inline>
-        </w:drawing>
-      </w:r>
-    </w:p>
-    <w:p>
-      <w:pPr>
         <w:rPr>
           <w:b/>
           <w:bCs/>
@@ -340,6 +350,7 @@
     </w:p>
     <w:p>
       <w:pPr>
+        <w:jc w:val="center"/>
         <w:rPr>
           <w:rFonts w:ascii="CharisSIL" w:hAnsi="CharisSIL" w:cs="CharisSIL"/>
           <w:kern w:val="0"/>
@@ -430,7 +441,6 @@
           <w:b/>
           <w:bCs/>
         </w:rPr>
-        <w:lastRenderedPageBreak/>
         <w:t>Results:</w:t>
       </w:r>
     </w:p>
@@ -570,25 +580,7 @@
         <w:sz w:val="40"/>
         <w:szCs w:val="40"/>
       </w:rPr>
-      <w:t>Contact:</w:t>
-    </w:r>
-    <w:r>
-      <w:rPr>
-        <w:b/>
-        <w:bCs/>
-        <w:sz w:val="40"/>
-        <w:szCs w:val="40"/>
-      </w:rPr>
-      <w:t xml:space="preserve"> </w:t>
-    </w:r>
-    <w:r>
-      <w:rPr>
-        <w:b/>
-        <w:bCs/>
-        <w:sz w:val="40"/>
-        <w:szCs w:val="40"/>
-      </w:rPr>
-      <w:t>BBAK Technologies – Ph: +91-9353205447, email: bbaktech@gmail.com</w:t>
+      <w:t>Contact: BBAK Technologies – Ph: +91-9353205447, email: bbaktech@gmail.com</w:t>
     </w:r>
   </w:p>
 </w:hdr>

</xml_diff>